<commit_message>
Update VWAP - Sharpe Ratio - Alpha.docx
</commit_message>
<xml_diff>
--- a/VWAP - Sharpe Ratio - Alpha/VWAP - Sharpe Ratio - Alpha.docx
+++ b/VWAP - Sharpe Ratio - Alpha/VWAP - Sharpe Ratio - Alpha.docx
@@ -70,17 +70,7 @@
           <w:sz w:val="32"/>
           <w:szCs w:val="32"/>
         </w:rPr>
-        <w:t xml:space="preserve">Samuel </w:t>
-      </w:r>
-      <w:proofErr w:type="spellStart"/>
-      <w:r>
-        <w:rPr>
-          <w:rFonts w:ascii="Times New Roman" w:hAnsi="Times New Roman" w:cs="Times New Roman"/>
-          <w:b/>
-          <w:sz w:val="32"/>
-          <w:szCs w:val="32"/>
-        </w:rPr>
-        <w:t>G</w:t>
+        <w:t>Samuel G</w:t>
       </w:r>
       <w:r>
         <w:rPr>
@@ -91,7 +81,6 @@
         </w:rPr>
         <w:t>ralnick</w:t>
       </w:r>
-      <w:proofErr w:type="spellEnd"/>
     </w:p>
     <w:p>
       <w:pPr>
@@ -112,64 +101,8 @@
           <w:sz w:val="28"/>
           <w:szCs w:val="28"/>
         </w:rPr>
-        <w:t xml:space="preserve">Team Sugar Cane: Euclid Zhang, </w:t>
+        <w:t>Team Sugar Cane: Euclid Zhang, Jie Zou, Zhenni Xie</w:t>
       </w:r>
-      <w:proofErr w:type="spellStart"/>
-      <w:r>
-        <w:rPr>
-          <w:rFonts w:ascii="Times New Roman" w:hAnsi="Times New Roman" w:cs="Times New Roman"/>
-          <w:b/>
-          <w:bCs/>
-          <w:sz w:val="28"/>
-          <w:szCs w:val="28"/>
-        </w:rPr>
-        <w:t>Jie</w:t>
-      </w:r>
-      <w:proofErr w:type="spellEnd"/>
-      <w:r>
-        <w:rPr>
-          <w:rFonts w:ascii="Times New Roman" w:hAnsi="Times New Roman" w:cs="Times New Roman"/>
-          <w:b/>
-          <w:bCs/>
-          <w:sz w:val="28"/>
-          <w:szCs w:val="28"/>
-        </w:rPr>
-        <w:t xml:space="preserve"> Zou, </w:t>
-      </w:r>
-      <w:proofErr w:type="spellStart"/>
-      <w:r>
-        <w:rPr>
-          <w:rFonts w:ascii="Times New Roman" w:hAnsi="Times New Roman" w:cs="Times New Roman"/>
-          <w:b/>
-          <w:bCs/>
-          <w:sz w:val="28"/>
-          <w:szCs w:val="28"/>
-        </w:rPr>
-        <w:t>Zhenni</w:t>
-      </w:r>
-      <w:proofErr w:type="spellEnd"/>
-      <w:r>
-        <w:rPr>
-          <w:rFonts w:ascii="Times New Roman" w:hAnsi="Times New Roman" w:cs="Times New Roman"/>
-          <w:b/>
-          <w:bCs/>
-          <w:sz w:val="28"/>
-          <w:szCs w:val="28"/>
-        </w:rPr>
-        <w:t xml:space="preserve"> </w:t>
-      </w:r>
-      <w:proofErr w:type="spellStart"/>
-      <w:r>
-        <w:rPr>
-          <w:rFonts w:ascii="Times New Roman" w:hAnsi="Times New Roman" w:cs="Times New Roman"/>
-          <w:b/>
-          <w:bCs/>
-          <w:sz w:val="28"/>
-          <w:szCs w:val="28"/>
-        </w:rPr>
-        <w:t>Xie</w:t>
-      </w:r>
-      <w:proofErr w:type="spellEnd"/>
     </w:p>
     <w:p>
       <w:pPr>
@@ -217,15 +150,7 @@
           <w:sz w:val="24"/>
           <w:szCs w:val="24"/>
         </w:rPr>
-        <w:t>In this analysis, we are performing calculations of the Volume-Weighted Average Price (VWAP), Sharpe Ratio, and Alpha of our investment portfolio and the individual assets in the portfolio, based on the asset prices from 8/25/2022 to 10/7/2022</w:t>
-      </w:r>
-      <w:r>
-        <w:rPr>
-          <w:rFonts w:ascii="Times New Roman" w:hAnsi="Times New Roman" w:cs="Times New Roman"/>
-          <w:sz w:val="24"/>
-          <w:szCs w:val="24"/>
-        </w:rPr>
-        <w:t>.</w:t>
+        <w:t>In this analysis, we are performing calculations of the Volume-Weighted Average Price (VWAP), Sharpe Ratio, and Alpha of our investment portfolio and the individual assets in the portfolio, based on the asset prices from 8/25/2022 to 10/7/2022.</w:t>
       </w:r>
     </w:p>
     <w:p>
@@ -242,23 +167,7 @@
           <w:sz w:val="24"/>
           <w:szCs w:val="24"/>
         </w:rPr>
-        <w:t xml:space="preserve">Our investment portfolio includes the following assets, with </w:t>
-      </w:r>
-      <w:r>
-        <w:rPr>
-          <w:rFonts w:ascii="Times New Roman" w:hAnsi="Times New Roman" w:cs="Times New Roman"/>
-          <w:sz w:val="24"/>
-          <w:szCs w:val="24"/>
-        </w:rPr>
-        <w:t>purchasing</w:t>
-      </w:r>
-      <w:r>
-        <w:rPr>
-          <w:rFonts w:ascii="Times New Roman" w:hAnsi="Times New Roman" w:cs="Times New Roman"/>
-          <w:sz w:val="24"/>
-          <w:szCs w:val="24"/>
-        </w:rPr>
-        <w:t xml:space="preserve"> prices (close prices) from 9/16/2022. In this analysis, </w:t>
+        <w:t xml:space="preserve">Our investment portfolio includes the following assets, with purchasing prices (close prices) from 9/16/2022. In this analysis, </w:t>
       </w:r>
       <w:r>
         <w:rPr>
@@ -267,7 +176,7 @@
           <w:sz w:val="24"/>
           <w:szCs w:val="24"/>
         </w:rPr>
-        <w:t xml:space="preserve">we will not include the U.S. 30 Year Treasury bonds in our </w:t>
+        <w:t xml:space="preserve">we </w:t>
       </w:r>
       <w:r>
         <w:rPr>
@@ -276,7 +185,16 @@
           <w:sz w:val="24"/>
           <w:szCs w:val="24"/>
         </w:rPr>
-        <w:t>calculation</w:t>
+        <w:t>do</w:t>
+      </w:r>
+      <w:r>
+        <w:rPr>
+          <w:rStyle w:val="Strong"/>
+          <w:rFonts w:ascii="Times New Roman" w:hAnsi="Times New Roman" w:cs="Times New Roman"/>
+          <w:sz w:val="24"/>
+          <w:szCs w:val="24"/>
+        </w:rPr>
+        <w:t xml:space="preserve"> not include the U.S. 30 Year Treasury bonds in our calculation</w:t>
       </w:r>
       <w:r>
         <w:rPr>
@@ -284,23 +202,7 @@
           <w:sz w:val="24"/>
           <w:szCs w:val="24"/>
         </w:rPr>
-        <w:t xml:space="preserve"> </w:t>
-      </w:r>
-      <w:r>
-        <w:rPr>
-          <w:rFonts w:ascii="Times New Roman" w:hAnsi="Times New Roman" w:cs="Times New Roman"/>
-          <w:sz w:val="24"/>
-          <w:szCs w:val="24"/>
-        </w:rPr>
-        <w:t>because</w:t>
-      </w:r>
-      <w:r>
-        <w:rPr>
-          <w:rFonts w:ascii="Times New Roman" w:hAnsi="Times New Roman" w:cs="Times New Roman"/>
-          <w:sz w:val="24"/>
-          <w:szCs w:val="24"/>
-        </w:rPr>
-        <w:t xml:space="preserve"> the metrics we are calculating are created to the compare portfolios of equities.</w:t>
+        <w:t xml:space="preserve"> because the metrics we are calculating are created to the compare portfolios of equities.</w:t>
       </w:r>
     </w:p>
     <w:tbl>
@@ -601,7 +503,6 @@
                 <w:szCs w:val="24"/>
               </w:rPr>
             </w:pPr>
-            <w:proofErr w:type="spellStart"/>
             <w:r>
               <w:rPr>
                 <w:rFonts w:ascii="Times New Roman" w:eastAsia="Times New Roman" w:hAnsi="Times New Roman" w:cs="Times New Roman"/>
@@ -610,7 +511,6 @@
               </w:rPr>
               <w:t>NaN</w:t>
             </w:r>
-            <w:proofErr w:type="spellEnd"/>
           </w:p>
         </w:tc>
         <w:tc>
@@ -3803,7 +3703,6 @@
                 <w:szCs w:val="24"/>
               </w:rPr>
             </w:pPr>
-            <w:proofErr w:type="spellStart"/>
             <w:r>
               <w:rPr>
                 <w:rFonts w:ascii="Times New Roman" w:eastAsia="Times New Roman" w:hAnsi="Times New Roman" w:cs="Times New Roman"/>
@@ -3812,7 +3711,6 @@
               </w:rPr>
               <w:t>NaN</w:t>
             </w:r>
-            <w:proofErr w:type="spellEnd"/>
           </w:p>
         </w:tc>
         <w:tc>
@@ -3966,7 +3864,6 @@
                 <w:szCs w:val="24"/>
               </w:rPr>
             </w:pPr>
-            <w:proofErr w:type="spellStart"/>
             <w:r>
               <w:rPr>
                 <w:rFonts w:ascii="Times New Roman" w:eastAsia="Times New Roman" w:hAnsi="Times New Roman" w:cs="Times New Roman"/>
@@ -3975,7 +3872,6 @@
               </w:rPr>
               <w:t>NaN</w:t>
             </w:r>
-            <w:proofErr w:type="spellEnd"/>
           </w:p>
         </w:tc>
         <w:tc>
@@ -4128,7 +4024,6 @@
                 <w:szCs w:val="24"/>
               </w:rPr>
             </w:pPr>
-            <w:proofErr w:type="spellStart"/>
             <w:r>
               <w:rPr>
                 <w:rFonts w:ascii="Times New Roman" w:eastAsia="Times New Roman" w:hAnsi="Times New Roman" w:cs="Times New Roman"/>
@@ -4137,7 +4032,6 @@
               </w:rPr>
               <w:t>NaN</w:t>
             </w:r>
-            <w:proofErr w:type="spellEnd"/>
           </w:p>
         </w:tc>
         <w:tc>
@@ -4290,7 +4184,6 @@
                 <w:szCs w:val="24"/>
               </w:rPr>
             </w:pPr>
-            <w:proofErr w:type="spellStart"/>
             <w:r>
               <w:rPr>
                 <w:rFonts w:ascii="Times New Roman" w:eastAsia="Times New Roman" w:hAnsi="Times New Roman" w:cs="Times New Roman"/>
@@ -4299,7 +4192,6 @@
               </w:rPr>
               <w:t>NaN</w:t>
             </w:r>
-            <w:proofErr w:type="spellEnd"/>
           </w:p>
         </w:tc>
         <w:tc>
@@ -4452,7 +4344,6 @@
                 <w:szCs w:val="24"/>
               </w:rPr>
             </w:pPr>
-            <w:proofErr w:type="spellStart"/>
             <w:r>
               <w:rPr>
                 <w:rFonts w:ascii="Times New Roman" w:eastAsia="Times New Roman" w:hAnsi="Times New Roman" w:cs="Times New Roman"/>
@@ -4461,7 +4352,6 @@
               </w:rPr>
               <w:t>NaN</w:t>
             </w:r>
-            <w:proofErr w:type="spellEnd"/>
           </w:p>
         </w:tc>
         <w:tc>
@@ -4614,7 +4504,6 @@
                 <w:szCs w:val="24"/>
               </w:rPr>
             </w:pPr>
-            <w:proofErr w:type="spellStart"/>
             <w:r>
               <w:rPr>
                 <w:rFonts w:ascii="Times New Roman" w:eastAsia="Times New Roman" w:hAnsi="Times New Roman" w:cs="Times New Roman"/>
@@ -4623,7 +4512,6 @@
               </w:rPr>
               <w:t>NaN</w:t>
             </w:r>
-            <w:proofErr w:type="spellEnd"/>
           </w:p>
         </w:tc>
         <w:tc>
@@ -4776,7 +4664,6 @@
                 <w:szCs w:val="24"/>
               </w:rPr>
             </w:pPr>
-            <w:proofErr w:type="spellStart"/>
             <w:r>
               <w:rPr>
                 <w:rFonts w:ascii="Times New Roman" w:eastAsia="Times New Roman" w:hAnsi="Times New Roman" w:cs="Times New Roman"/>
@@ -4785,7 +4672,6 @@
               </w:rPr>
               <w:t>NaN</w:t>
             </w:r>
-            <w:proofErr w:type="spellEnd"/>
           </w:p>
         </w:tc>
         <w:tc>
@@ -4938,7 +4824,6 @@
                 <w:szCs w:val="24"/>
               </w:rPr>
             </w:pPr>
-            <w:proofErr w:type="spellStart"/>
             <w:r>
               <w:rPr>
                 <w:rFonts w:ascii="Times New Roman" w:eastAsia="Times New Roman" w:hAnsi="Times New Roman" w:cs="Times New Roman"/>
@@ -4947,7 +4832,6 @@
               </w:rPr>
               <w:t>NaN</w:t>
             </w:r>
-            <w:proofErr w:type="spellEnd"/>
           </w:p>
         </w:tc>
         <w:tc>
@@ -5100,7 +4984,6 @@
                 <w:szCs w:val="24"/>
               </w:rPr>
             </w:pPr>
-            <w:proofErr w:type="spellStart"/>
             <w:r>
               <w:rPr>
                 <w:rFonts w:ascii="Times New Roman" w:eastAsia="Times New Roman" w:hAnsi="Times New Roman" w:cs="Times New Roman"/>
@@ -5109,7 +4992,6 @@
               </w:rPr>
               <w:t>NaN</w:t>
             </w:r>
-            <w:proofErr w:type="spellEnd"/>
           </w:p>
         </w:tc>
         <w:tc>
@@ -5262,7 +5144,6 @@
                 <w:szCs w:val="24"/>
               </w:rPr>
             </w:pPr>
-            <w:proofErr w:type="spellStart"/>
             <w:r>
               <w:rPr>
                 <w:rFonts w:ascii="Times New Roman" w:eastAsia="Times New Roman" w:hAnsi="Times New Roman" w:cs="Times New Roman"/>
@@ -5271,7 +5152,6 @@
               </w:rPr>
               <w:t>NaN</w:t>
             </w:r>
-            <w:proofErr w:type="spellEnd"/>
           </w:p>
         </w:tc>
         <w:tc>
@@ -5521,19 +5401,7 @@
                 <w:rPr>
                   <w:rFonts w:ascii="Cambria Math" w:hAnsi="Cambria Math"/>
                 </w:rPr>
-                <m:t>return of portfolio - risk</m:t>
-              </m:r>
-              <m:r>
-                <w:rPr>
-                  <w:rFonts w:ascii="Cambria Math" w:hAnsi="Cambria Math"/>
-                </w:rPr>
-                <m:t xml:space="preserve"> </m:t>
-              </m:r>
-              <m:r>
-                <w:rPr>
-                  <w:rFonts w:ascii="Cambria Math" w:hAnsi="Cambria Math"/>
-                </w:rPr>
-                <m:t>free rate</m:t>
+                <m:t>return of portfolio - risk free rate</m:t>
               </m:r>
             </m:num>
             <m:den>
@@ -5562,23 +5430,7 @@
           <w:sz w:val="24"/>
           <w:szCs w:val="24"/>
         </w:rPr>
-        <w:t>For the risk-free rate, we use the yield rate of the U.S. 3 Month Treasury Bill as of 10/07/2022, 3.365%</w:t>
-      </w:r>
-      <w:r>
-        <w:rPr>
-          <w:rFonts w:ascii="Times New Roman" w:hAnsi="Times New Roman" w:cs="Times New Roman"/>
-          <w:sz w:val="24"/>
-          <w:szCs w:val="24"/>
-        </w:rPr>
-        <w:t xml:space="preserve"> </w:t>
-      </w:r>
-      <w:r>
-        <w:rPr>
-          <w:rFonts w:ascii="Times New Roman" w:hAnsi="Times New Roman" w:cs="Times New Roman"/>
-          <w:sz w:val="24"/>
-          <w:szCs w:val="24"/>
-        </w:rPr>
-        <w:t>(</w:t>
+        <w:t>For the risk-free rate, we use the yield rate of the U.S. 3 Month Treasury Bill as of 10/07/2022, 3.365% (</w:t>
       </w:r>
       <w:hyperlink r:id="rId5" w:tgtFrame="_blank" w:history="1">
         <w:r>
@@ -5597,15 +5449,7 @@
           <w:sz w:val="24"/>
           <w:szCs w:val="24"/>
         </w:rPr>
-        <w:t>). We calculated the daily return using 251 trade days in a year. The gain is</w:t>
-      </w:r>
-      <w:r>
-        <w:rPr>
-          <w:rFonts w:ascii="Times New Roman" w:hAnsi="Times New Roman" w:cs="Times New Roman"/>
-          <w:sz w:val="24"/>
-          <w:szCs w:val="24"/>
-        </w:rPr>
-        <w:t xml:space="preserve"> 0.01319% per trading day.</w:t>
+        <w:t>). We calculated the daily return using 251 trade days in a year. The gain is 0.01319% per trading day.</w:t>
       </w:r>
     </w:p>
     <w:p>
@@ -5631,31 +5475,7 @@
           <w:sz w:val="24"/>
           <w:szCs w:val="24"/>
         </w:rPr>
-        <w:t>The A</w:t>
-      </w:r>
-      <w:r>
-        <w:rPr>
-          <w:rFonts w:ascii="Times New Roman" w:hAnsi="Times New Roman" w:cs="Times New Roman"/>
-          <w:sz w:val="24"/>
-          <w:szCs w:val="24"/>
-        </w:rPr>
-        <w:t>lpha is derived from the following</w:t>
-      </w:r>
-      <w:r>
-        <w:rPr>
-          <w:rFonts w:ascii="Times New Roman" w:hAnsi="Times New Roman" w:cs="Times New Roman"/>
-          <w:sz w:val="24"/>
-          <w:szCs w:val="24"/>
-        </w:rPr>
-        <w:t xml:space="preserve"> regression</w:t>
-      </w:r>
-      <w:r>
-        <w:rPr>
-          <w:rFonts w:ascii="Times New Roman" w:hAnsi="Times New Roman" w:cs="Times New Roman"/>
-          <w:sz w:val="24"/>
-          <w:szCs w:val="24"/>
-        </w:rPr>
-        <w:t xml:space="preserve"> model</w:t>
+        <w:t>The Alpha is derived from the following regression model</w:t>
       </w:r>
     </w:p>
     <w:p>
@@ -5702,47 +5522,7 @@
           <w:sz w:val="24"/>
           <w:szCs w:val="24"/>
         </w:rPr>
-        <w:t xml:space="preserve">In this analysis, we calculate three different alphas using the S&amp;P 500 ("^GSPC"), Dow Jones ("^DJI"), and Nasdaq Composite ("^IXIC") indexes as benchmarks. </w:t>
-      </w:r>
-      <w:r>
-        <w:rPr>
-          <w:rFonts w:ascii="Times New Roman" w:hAnsi="Times New Roman" w:cs="Times New Roman"/>
-          <w:sz w:val="24"/>
-          <w:szCs w:val="24"/>
-        </w:rPr>
-        <w:t xml:space="preserve">The </w:t>
-      </w:r>
-      <w:r>
-        <w:rPr>
-          <w:rFonts w:ascii="Times New Roman" w:hAnsi="Times New Roman" w:cs="Times New Roman"/>
-          <w:sz w:val="24"/>
-          <w:szCs w:val="24"/>
-        </w:rPr>
-        <w:t>historical yield rates of</w:t>
-      </w:r>
-      <w:r>
-        <w:rPr>
-          <w:rFonts w:ascii="Times New Roman" w:hAnsi="Times New Roman" w:cs="Times New Roman"/>
-          <w:sz w:val="24"/>
-          <w:szCs w:val="24"/>
-        </w:rPr>
-        <w:t xml:space="preserve"> the </w:t>
-      </w:r>
-      <w:r>
-        <w:rPr>
-          <w:rFonts w:ascii="Times New Roman" w:hAnsi="Times New Roman" w:cs="Times New Roman"/>
-          <w:sz w:val="24"/>
-          <w:szCs w:val="24"/>
-        </w:rPr>
-        <w:t>U.S. 3 Month Treasury Bill</w:t>
-      </w:r>
-      <w:r>
-        <w:rPr>
-          <w:rFonts w:ascii="Times New Roman" w:hAnsi="Times New Roman" w:cs="Times New Roman"/>
-          <w:sz w:val="24"/>
-          <w:szCs w:val="24"/>
-        </w:rPr>
-        <w:t xml:space="preserve"> during the same time frame are used to calculate the risk-free return per trading day.</w:t>
+        <w:t>In this analysis, we calculate three different alphas using the S&amp;P 500 ("^GSPC"), Dow Jones ("^DJI"), and Nasdaq Composite ("^IXIC") indexes as benchmarks. The historical yield rates of the U.S. 3 Month Treasury Bill during the same time frame are used to calculate the risk-free return per trading day.</w:t>
       </w:r>
     </w:p>
     <w:p>
@@ -5800,14 +5580,14 @@
         <w:tblLook w:val="04A0" w:firstRow="1" w:lastRow="0" w:firstColumn="1" w:lastColumn="0" w:noHBand="0" w:noVBand="1"/>
       </w:tblPr>
       <w:tblGrid>
-        <w:gridCol w:w="1013"/>
+        <w:gridCol w:w="946"/>
         <w:gridCol w:w="824"/>
-        <w:gridCol w:w="1705"/>
+        <w:gridCol w:w="1721"/>
         <w:gridCol w:w="1310"/>
         <w:gridCol w:w="1255"/>
-        <w:gridCol w:w="1376"/>
-        <w:gridCol w:w="1790"/>
-        <w:gridCol w:w="1511"/>
+        <w:gridCol w:w="1388"/>
+        <w:gridCol w:w="1814"/>
+        <w:gridCol w:w="1526"/>
       </w:tblGrid>
       <w:tr>
         <w:trPr>
@@ -6013,7 +5793,7 @@
                 <w:sz w:val="24"/>
                 <w:szCs w:val="24"/>
               </w:rPr>
-              <w:t>A</w:t>
+              <w:t>Alpha</w:t>
             </w:r>
             <w:r>
               <w:rPr>
@@ -6023,7 +5803,7 @@
                 <w:sz w:val="24"/>
                 <w:szCs w:val="24"/>
               </w:rPr>
-              <w:t>lpha</w:t>
+              <w:t xml:space="preserve"> </w:t>
             </w:r>
             <w:r>
               <w:rPr>
@@ -6033,9 +5813,26 @@
                 <w:sz w:val="24"/>
                 <w:szCs w:val="24"/>
               </w:rPr>
-              <w:t xml:space="preserve"> </w:t>
-            </w:r>
-            <w:r>
+              <w:t>SP500</w:t>
+            </w:r>
+          </w:p>
+        </w:tc>
+        <w:tc>
+          <w:tcPr>
+            <w:tcW w:w="0" w:type="auto"/>
+            <w:tcBorders>
+              <w:top w:val="outset" w:sz="6" w:space="0" w:color="auto"/>
+              <w:left w:val="outset" w:sz="6" w:space="0" w:color="auto"/>
+              <w:bottom w:val="outset" w:sz="6" w:space="0" w:color="auto"/>
+              <w:right w:val="outset" w:sz="6" w:space="0" w:color="auto"/>
+            </w:tcBorders>
+            <w:vAlign w:val="center"/>
+            <w:hideMark/>
+          </w:tcPr>
+          <w:p>
+            <w:pPr>
+              <w:spacing w:after="0" w:line="240" w:lineRule="auto"/>
+              <w:jc w:val="center"/>
               <w:rPr>
                 <w:rFonts w:ascii="Times New Roman" w:eastAsia="Times New Roman" w:hAnsi="Times New Roman" w:cs="Times New Roman"/>
                 <w:b/>
@@ -6043,26 +5840,8 @@
                 <w:sz w:val="24"/>
                 <w:szCs w:val="24"/>
               </w:rPr>
-              <w:t>SP500</w:t>
-            </w:r>
-          </w:p>
-        </w:tc>
-        <w:tc>
-          <w:tcPr>
-            <w:tcW w:w="0" w:type="auto"/>
-            <w:tcBorders>
-              <w:top w:val="outset" w:sz="6" w:space="0" w:color="auto"/>
-              <w:left w:val="outset" w:sz="6" w:space="0" w:color="auto"/>
-              <w:bottom w:val="outset" w:sz="6" w:space="0" w:color="auto"/>
-              <w:right w:val="outset" w:sz="6" w:space="0" w:color="auto"/>
-            </w:tcBorders>
-            <w:vAlign w:val="center"/>
-            <w:hideMark/>
-          </w:tcPr>
-          <w:p>
-            <w:pPr>
-              <w:spacing w:after="0" w:line="240" w:lineRule="auto"/>
-              <w:jc w:val="center"/>
+            </w:pPr>
+            <w:r>
               <w:rPr>
                 <w:rFonts w:ascii="Times New Roman" w:eastAsia="Times New Roman" w:hAnsi="Times New Roman" w:cs="Times New Roman"/>
                 <w:b/>
@@ -6070,7 +5849,8 @@
                 <w:sz w:val="24"/>
                 <w:szCs w:val="24"/>
               </w:rPr>
-            </w:pPr>
+              <w:t>Alpha</w:t>
+            </w:r>
             <w:r>
               <w:rPr>
                 <w:rFonts w:ascii="Times New Roman" w:eastAsia="Times New Roman" w:hAnsi="Times New Roman" w:cs="Times New Roman"/>
@@ -6079,7 +5859,7 @@
                 <w:sz w:val="24"/>
                 <w:szCs w:val="24"/>
               </w:rPr>
-              <w:t>A</w:t>
+              <w:t xml:space="preserve"> </w:t>
             </w:r>
             <w:r>
               <w:rPr>
@@ -6089,7 +5869,7 @@
                 <w:sz w:val="24"/>
                 <w:szCs w:val="24"/>
               </w:rPr>
-              <w:t>lpha</w:t>
+              <w:t>Dow</w:t>
             </w:r>
             <w:r>
               <w:rPr>
@@ -6109,9 +5889,26 @@
                 <w:sz w:val="24"/>
                 <w:szCs w:val="24"/>
               </w:rPr>
-              <w:t>Dow</w:t>
-            </w:r>
-            <w:r>
+              <w:t>Jones</w:t>
+            </w:r>
+          </w:p>
+        </w:tc>
+        <w:tc>
+          <w:tcPr>
+            <w:tcW w:w="0" w:type="auto"/>
+            <w:tcBorders>
+              <w:top w:val="outset" w:sz="6" w:space="0" w:color="auto"/>
+              <w:left w:val="outset" w:sz="6" w:space="0" w:color="auto"/>
+              <w:bottom w:val="outset" w:sz="6" w:space="0" w:color="auto"/>
+              <w:right w:val="outset" w:sz="6" w:space="0" w:color="auto"/>
+            </w:tcBorders>
+            <w:vAlign w:val="center"/>
+            <w:hideMark/>
+          </w:tcPr>
+          <w:p>
+            <w:pPr>
+              <w:spacing w:after="0" w:line="240" w:lineRule="auto"/>
+              <w:jc w:val="center"/>
               <w:rPr>
                 <w:rFonts w:ascii="Times New Roman" w:eastAsia="Times New Roman" w:hAnsi="Times New Roman" w:cs="Times New Roman"/>
                 <w:b/>
@@ -6119,8 +5916,7 @@
                 <w:sz w:val="24"/>
                 <w:szCs w:val="24"/>
               </w:rPr>
-              <w:t xml:space="preserve"> </w:t>
-            </w:r>
+            </w:pPr>
             <w:r>
               <w:rPr>
                 <w:rFonts w:ascii="Times New Roman" w:eastAsia="Times New Roman" w:hAnsi="Times New Roman" w:cs="Times New Roman"/>
@@ -6129,53 +5925,7 @@
                 <w:sz w:val="24"/>
                 <w:szCs w:val="24"/>
               </w:rPr>
-              <w:t>Jones</w:t>
-            </w:r>
-          </w:p>
-        </w:tc>
-        <w:tc>
-          <w:tcPr>
-            <w:tcW w:w="0" w:type="auto"/>
-            <w:tcBorders>
-              <w:top w:val="outset" w:sz="6" w:space="0" w:color="auto"/>
-              <w:left w:val="outset" w:sz="6" w:space="0" w:color="auto"/>
-              <w:bottom w:val="outset" w:sz="6" w:space="0" w:color="auto"/>
-              <w:right w:val="outset" w:sz="6" w:space="0" w:color="auto"/>
-            </w:tcBorders>
-            <w:vAlign w:val="center"/>
-            <w:hideMark/>
-          </w:tcPr>
-          <w:p>
-            <w:pPr>
-              <w:spacing w:after="0" w:line="240" w:lineRule="auto"/>
-              <w:jc w:val="center"/>
-              <w:rPr>
-                <w:rFonts w:ascii="Times New Roman" w:eastAsia="Times New Roman" w:hAnsi="Times New Roman" w:cs="Times New Roman"/>
-                <w:b/>
-                <w:bCs/>
-                <w:sz w:val="24"/>
-                <w:szCs w:val="24"/>
-              </w:rPr>
-            </w:pPr>
-            <w:r>
-              <w:rPr>
-                <w:rFonts w:ascii="Times New Roman" w:eastAsia="Times New Roman" w:hAnsi="Times New Roman" w:cs="Times New Roman"/>
-                <w:b/>
-                <w:bCs/>
-                <w:sz w:val="24"/>
-                <w:szCs w:val="24"/>
-              </w:rPr>
-              <w:t>A</w:t>
-            </w:r>
-            <w:r>
-              <w:rPr>
-                <w:rFonts w:ascii="Times New Roman" w:eastAsia="Times New Roman" w:hAnsi="Times New Roman" w:cs="Times New Roman"/>
-                <w:b/>
-                <w:bCs/>
-                <w:sz w:val="24"/>
-                <w:szCs w:val="24"/>
-              </w:rPr>
-              <w:t>lpha</w:t>
+              <w:t>Alpha</w:t>
             </w:r>
             <w:r>
               <w:rPr>
@@ -13922,7 +13672,7 @@
                 <w:sz w:val="24"/>
                 <w:szCs w:val="24"/>
               </w:rPr>
-              <w:t>Portfolio</w:t>
+              <w:t>Equities</w:t>
             </w:r>
           </w:p>
         </w:tc>
@@ -14169,7 +13919,7 @@
           <w:sz w:val="24"/>
           <w:szCs w:val="24"/>
         </w:rPr>
-        <w:t xml:space="preserve">We purchased the portfolio with a price (76.79 per unit) lower than the VWAP (76.93 per unit) and the current value of a unit is 78.40. We are making a profit and we may consider selling some assets that the current value is higher than the VWAP. The Sharpe Ratio is </w:t>
+        <w:t>We purchased the</w:t>
       </w:r>
       <w:r>
         <w:rPr>
@@ -14177,7 +13927,7 @@
           <w:sz w:val="24"/>
           <w:szCs w:val="24"/>
         </w:rPr>
-        <w:t>positive</w:t>
+        <w:t xml:space="preserve"> sub-</w:t>
       </w:r>
       <w:r>
         <w:rPr>
@@ -14185,7 +13935,7 @@
           <w:sz w:val="24"/>
           <w:szCs w:val="24"/>
         </w:rPr>
-        <w:t xml:space="preserve">, indicating that our portfolio is performing better than the risk-free investment. Some of the individual assets have a negative Sharpe Ratio, we may </w:t>
+        <w:t xml:space="preserve">portfolio </w:t>
       </w:r>
       <w:r>
         <w:rPr>
@@ -14193,7 +13943,7 @@
           <w:sz w:val="24"/>
           <w:szCs w:val="24"/>
         </w:rPr>
-        <w:t>sell</w:t>
+        <w:t xml:space="preserve">of equities </w:t>
       </w:r>
       <w:r>
         <w:rPr>
@@ -14201,7 +13951,7 @@
           <w:sz w:val="24"/>
           <w:szCs w:val="24"/>
         </w:rPr>
-        <w:t xml:space="preserve"> some of them and reallocate the fund to risk-free investments or other equities. The Alphas </w:t>
+        <w:t xml:space="preserve">with a price (76.79 per unit) lower than the VWAP (76.93 per unit) and the current value of a unit is 78.40. We are making a profit and we may consider selling some assets that the current value is higher than the VWAP. The Sharpe Ratio is positive, </w:t>
       </w:r>
       <w:r>
         <w:rPr>
@@ -14209,7 +13959,7 @@
           <w:sz w:val="24"/>
           <w:szCs w:val="24"/>
         </w:rPr>
-        <w:t>calculated</w:t>
+        <w:t>indicating that our equities has a better return than the risk-free investment</w:t>
       </w:r>
       <w:r>
         <w:rPr>
@@ -14217,39 +13967,7 @@
           <w:sz w:val="24"/>
           <w:szCs w:val="24"/>
         </w:rPr>
-        <w:t xml:space="preserve"> using three different benchmarks are showing that our portfolio </w:t>
-      </w:r>
-      <w:r>
-        <w:rPr>
-          <w:rFonts w:ascii="Times New Roman" w:hAnsi="Times New Roman" w:cs="Times New Roman"/>
-          <w:sz w:val="24"/>
-          <w:szCs w:val="24"/>
-        </w:rPr>
-        <w:t>outperformed</w:t>
-      </w:r>
-      <w:r>
-        <w:rPr>
-          <w:rFonts w:ascii="Times New Roman" w:hAnsi="Times New Roman" w:cs="Times New Roman"/>
-          <w:sz w:val="24"/>
-          <w:szCs w:val="24"/>
-        </w:rPr>
-        <w:t xml:space="preserve"> the three market indexes. Overall, our portfolio is performing well. Some minor adjustments may be </w:t>
-      </w:r>
-      <w:r>
-        <w:rPr>
-          <w:rFonts w:ascii="Times New Roman" w:hAnsi="Times New Roman" w:cs="Times New Roman"/>
-          <w:sz w:val="24"/>
-          <w:szCs w:val="24"/>
-        </w:rPr>
-        <w:t>good,</w:t>
-      </w:r>
-      <w:r>
-        <w:rPr>
-          <w:rFonts w:ascii="Times New Roman" w:hAnsi="Times New Roman" w:cs="Times New Roman"/>
-          <w:sz w:val="24"/>
-          <w:szCs w:val="24"/>
-        </w:rPr>
-        <w:t xml:space="preserve"> but we can hold the assets for now as the observation is based on a few weeks only.</w:t>
+        <w:t>. Some of the individual assets have a negative Sharpe Ratio, we may sell some of them and reallocate the fund to risk-free investments or other equities. The Alphas calculated using three different benchmarks are showing that our portfolio outperformed the three market indexes. Overall, our portfolio is performing well. Some minor adjustments may be good, but we can hold the assets for now as the observation is based on a few weeks only.</w:t>
       </w:r>
     </w:p>
     <w:sectPr>

</xml_diff>